<commit_message>
Day 8 lab files updated
</commit_message>
<xml_diff>
--- a/Day8/Lab Files/Lab12-Build and deploy custom Connector.docx
+++ b/Day8/Lab Files/Lab12-Build and deploy custom Connector.docx
@@ -3,8 +3,1486 @@
 <w:document xmlns:wpc="http://schemas.microsoft.com/office/word/2010/wordprocessingCanvas" xmlns:cx="http://schemas.microsoft.com/office/drawing/2014/chartex" xmlns:cx1="http://schemas.microsoft.com/office/drawing/2015/9/8/chartex" xmlns:cx2="http://schemas.microsoft.com/office/drawing/2015/10/21/chartex" xmlns:cx3="http://schemas.microsoft.com/office/drawing/2016/5/9/chartex" xmlns:cx4="http://schemas.microsoft.com/office/drawing/2016/5/10/chartex" xmlns:cx5="http://schemas.microsoft.com/office/drawing/2016/5/11/chartex" xmlns:cx6="http://schemas.microsoft.com/office/drawing/2016/5/12/chartex" xmlns:cx7="http://schemas.microsoft.com/office/drawing/2016/5/13/chartex" xmlns:cx8="http://schemas.microsoft.com/office/drawing/2016/5/14/chartex" xmlns:mc="http://schemas.openxmlformats.org/markup-compatibility/2006" xmlns:aink="http://schemas.microsoft.com/office/drawing/2016/ink" xmlns:am3d="http://schemas.microsoft.com/office/drawing/2017/model3d" xmlns:o="urn:schemas-microsoft-com:office:office" xmlns:r="http://schemas.openxmlformats.org/officeDocument/2006/relationships" xmlns:m="http://schemas.openxmlformats.org/officeDocument/2006/math" xmlns:v="urn:schemas-microsoft-com:vml" xmlns:wp14="http://schemas.microsoft.com/office/word/2010/wordprocessingDrawing" xmlns:wp="http://schemas.openxmlformats.org/drawingml/2006/wordprocessingDrawing" xmlns:w10="urn:schemas-microsoft-com:office:word" xmlns:w="http://schemas.openxmlformats.org/wordprocessingml/2006/main" xmlns:w14="http://schemas.microsoft.com/office/word/2010/wordml" xmlns:w15="http://schemas.microsoft.com/office/word/2012/wordml" xmlns:w16cid="http://schemas.microsoft.com/office/word/2016/wordml/cid" xmlns:w16se="http://schemas.microsoft.com/office/word/2015/wordml/symex" xmlns:wpg="http://schemas.microsoft.com/office/word/2010/wordprocessingGroup" xmlns:wpi="http://schemas.microsoft.com/office/word/2010/wordprocessingInk" xmlns:wne="http://schemas.microsoft.com/office/word/2006/wordml" xmlns:wps="http://schemas.microsoft.com/office/word/2010/wordprocessingShape" mc:Ignorable="w14 w15 w16se w16cid wp14">
   <w:body>
     <w:p>
-      <w:r>
+      <w:pPr>
+        <w:rPr>
+          <w:b/>
+          <w:bCs/>
+          <w:sz w:val="56"/>
+          <w:szCs w:val="56"/>
+        </w:rPr>
+      </w:pPr>
+      <w:r>
+        <w:rPr>
+          <w:b/>
+          <w:bCs/>
+          <w:sz w:val="56"/>
+          <w:szCs w:val="56"/>
+        </w:rPr>
         <w:t>Build and deploy custom Connector</w:t>
+      </w:r>
+    </w:p>
+    <w:p>
+      <w:pPr>
+        <w:pStyle w:val="ListParagraph"/>
+        <w:numPr>
+          <w:ilvl w:val="0"/>
+          <w:numId w:val="1"/>
+        </w:numPr>
+        <w:rPr>
+          <w:rFonts w:ascii="Helvetica" w:hAnsi="Helvetica" w:cs="Helvetica"/>
+          <w:color w:val="444444"/>
+          <w:sz w:val="21"/>
+          <w:szCs w:val="21"/>
+          <w:shd w:val="clear" w:color="auto" w:fill="FFFFFF"/>
+        </w:rPr>
+      </w:pPr>
+      <w:r>
+        <w:rPr>
+          <w:rFonts w:ascii="Helvetica" w:hAnsi="Helvetica" w:cs="Helvetica"/>
+          <w:color w:val="444444"/>
+          <w:sz w:val="21"/>
+          <w:szCs w:val="21"/>
+          <w:shd w:val="clear" w:color="auto" w:fill="FFFFFF"/>
+        </w:rPr>
+        <w:t>Sign in to the PowerApps</w:t>
+      </w:r>
+    </w:p>
+    <w:p>
+      <w:pPr>
+        <w:ind w:left="720"/>
+      </w:pPr>
+      <w:r>
+        <w:rPr>
+          <w:noProof/>
+        </w:rPr>
+        <w:drawing>
+          <wp:inline distT="0" distB="0" distL="0" distR="0" wp14:anchorId="2FBF0223" wp14:editId="7C94B5D4">
+            <wp:extent cx="4887363" cy="2138289"/>
+            <wp:effectExtent l="0" t="0" r="8890" b="0"/>
+            <wp:docPr id="1" name="Picture 1"/>
+            <wp:cNvGraphicFramePr>
+              <a:graphicFrameLocks xmlns:a="http://schemas.openxmlformats.org/drawingml/2006/main" noChangeAspect="1"/>
+            </wp:cNvGraphicFramePr>
+            <a:graphic xmlns:a="http://schemas.openxmlformats.org/drawingml/2006/main">
+              <a:graphicData uri="http://schemas.openxmlformats.org/drawingml/2006/picture">
+                <pic:pic xmlns:pic="http://schemas.openxmlformats.org/drawingml/2006/picture">
+                  <pic:nvPicPr>
+                    <pic:cNvPr id="1" name=""/>
+                    <pic:cNvPicPr/>
+                  </pic:nvPicPr>
+                  <pic:blipFill>
+                    <a:blip r:embed="rId5"/>
+                    <a:stretch>
+                      <a:fillRect/>
+                    </a:stretch>
+                  </pic:blipFill>
+                  <pic:spPr>
+                    <a:xfrm>
+                      <a:off x="0" y="0"/>
+                      <a:ext cx="4889731" cy="2139325"/>
+                    </a:xfrm>
+                    <a:prstGeom prst="rect">
+                      <a:avLst/>
+                    </a:prstGeom>
+                  </pic:spPr>
+                </pic:pic>
+              </a:graphicData>
+            </a:graphic>
+          </wp:inline>
+        </w:drawing>
+      </w:r>
+    </w:p>
+    <w:p>
+      <w:pPr>
+        <w:ind w:left="720"/>
+      </w:pPr>
+    </w:p>
+    <w:p>
+      <w:pPr>
+        <w:pStyle w:val="ListParagraph"/>
+        <w:numPr>
+          <w:ilvl w:val="0"/>
+          <w:numId w:val="1"/>
+        </w:numPr>
+      </w:pPr>
+      <w:r>
+        <w:t>Click Custom Connectors under Data</w:t>
+      </w:r>
+    </w:p>
+    <w:p>
+      <w:pPr>
+        <w:ind w:left="720"/>
+      </w:pPr>
+      <w:r>
+        <w:rPr>
+          <w:noProof/>
+        </w:rPr>
+        <w:drawing>
+          <wp:inline distT="0" distB="0" distL="0" distR="0" wp14:anchorId="69D3132A" wp14:editId="55887B49">
+            <wp:extent cx="4961465" cy="2173458"/>
+            <wp:effectExtent l="0" t="0" r="0" b="0"/>
+            <wp:docPr id="2" name="Picture 2"/>
+            <wp:cNvGraphicFramePr>
+              <a:graphicFrameLocks xmlns:a="http://schemas.openxmlformats.org/drawingml/2006/main" noChangeAspect="1"/>
+            </wp:cNvGraphicFramePr>
+            <a:graphic xmlns:a="http://schemas.openxmlformats.org/drawingml/2006/main">
+              <a:graphicData uri="http://schemas.openxmlformats.org/drawingml/2006/picture">
+                <pic:pic xmlns:pic="http://schemas.openxmlformats.org/drawingml/2006/picture">
+                  <pic:nvPicPr>
+                    <pic:cNvPr id="1" name=""/>
+                    <pic:cNvPicPr/>
+                  </pic:nvPicPr>
+                  <pic:blipFill>
+                    <a:blip r:embed="rId6"/>
+                    <a:stretch>
+                      <a:fillRect/>
+                    </a:stretch>
+                  </pic:blipFill>
+                  <pic:spPr>
+                    <a:xfrm>
+                      <a:off x="0" y="0"/>
+                      <a:ext cx="4975377" cy="2179552"/>
+                    </a:xfrm>
+                    <a:prstGeom prst="rect">
+                      <a:avLst/>
+                    </a:prstGeom>
+                  </pic:spPr>
+                </pic:pic>
+              </a:graphicData>
+            </a:graphic>
+          </wp:inline>
+        </w:drawing>
+      </w:r>
+    </w:p>
+    <w:p>
+      <w:pPr>
+        <w:pStyle w:val="ListParagraph"/>
+        <w:numPr>
+          <w:ilvl w:val="0"/>
+          <w:numId w:val="1"/>
+        </w:numPr>
+      </w:pPr>
+      <w:r>
+        <w:t>Click ‘New Custom connector’ in the right-hand side.</w:t>
+      </w:r>
+    </w:p>
+    <w:p>
+      <w:pPr>
+        <w:ind w:left="720"/>
+      </w:pPr>
+      <w:r>
+        <w:rPr>
+          <w:noProof/>
+        </w:rPr>
+        <w:drawing>
+          <wp:inline distT="0" distB="0" distL="0" distR="0" wp14:anchorId="6B1608AB" wp14:editId="4E97B42F">
+            <wp:extent cx="2637692" cy="1829899"/>
+            <wp:effectExtent l="0" t="0" r="0" b="0"/>
+            <wp:docPr id="3" name="Picture 3"/>
+            <wp:cNvGraphicFramePr>
+              <a:graphicFrameLocks xmlns:a="http://schemas.openxmlformats.org/drawingml/2006/main" noChangeAspect="1"/>
+            </wp:cNvGraphicFramePr>
+            <a:graphic xmlns:a="http://schemas.openxmlformats.org/drawingml/2006/main">
+              <a:graphicData uri="http://schemas.openxmlformats.org/drawingml/2006/picture">
+                <pic:pic xmlns:pic="http://schemas.openxmlformats.org/drawingml/2006/picture">
+                  <pic:nvPicPr>
+                    <pic:cNvPr id="1" name=""/>
+                    <pic:cNvPicPr/>
+                  </pic:nvPicPr>
+                  <pic:blipFill>
+                    <a:blip r:embed="rId7"/>
+                    <a:stretch>
+                      <a:fillRect/>
+                    </a:stretch>
+                  </pic:blipFill>
+                  <pic:spPr>
+                    <a:xfrm>
+                      <a:off x="0" y="0"/>
+                      <a:ext cx="2649306" cy="1837956"/>
+                    </a:xfrm>
+                    <a:prstGeom prst="rect">
+                      <a:avLst/>
+                    </a:prstGeom>
+                  </pic:spPr>
+                </pic:pic>
+              </a:graphicData>
+            </a:graphic>
+          </wp:inline>
+        </w:drawing>
+      </w:r>
+    </w:p>
+    <w:p>
+      <w:pPr>
+        <w:pStyle w:val="ListParagraph"/>
+        <w:numPr>
+          <w:ilvl w:val="0"/>
+          <w:numId w:val="1"/>
+        </w:numPr>
+      </w:pPr>
+      <w:r>
+        <w:t>Select Create from blank</w:t>
+      </w:r>
+    </w:p>
+    <w:p>
+      <w:pPr>
+        <w:pStyle w:val="ListParagraph"/>
+        <w:numPr>
+          <w:ilvl w:val="0"/>
+          <w:numId w:val="1"/>
+        </w:numPr>
+      </w:pPr>
+      <w:r>
+        <w:t>Give name for the connector</w:t>
+      </w:r>
+    </w:p>
+    <w:p>
+      <w:pPr>
+        <w:pStyle w:val="ListParagraph"/>
+        <w:numPr>
+          <w:ilvl w:val="0"/>
+          <w:numId w:val="1"/>
+        </w:numPr>
+      </w:pPr>
+      <w:proofErr w:type="spellStart"/>
+      <w:r>
+        <w:t>GetGoogleBooks</w:t>
+      </w:r>
+      <w:proofErr w:type="spellEnd"/>
+    </w:p>
+    <w:p>
+      <w:pPr>
+        <w:ind w:left="720"/>
+      </w:pPr>
+      <w:r>
+        <w:rPr>
+          <w:noProof/>
+        </w:rPr>
+        <w:lastRenderedPageBreak/>
+        <w:drawing>
+          <wp:inline distT="0" distB="0" distL="0" distR="0" wp14:anchorId="773F95B6" wp14:editId="0CB73A9A">
+            <wp:extent cx="3807630" cy="1983545"/>
+            <wp:effectExtent l="0" t="0" r="2540" b="0"/>
+            <wp:docPr id="4" name="Picture 4"/>
+            <wp:cNvGraphicFramePr>
+              <a:graphicFrameLocks xmlns:a="http://schemas.openxmlformats.org/drawingml/2006/main" noChangeAspect="1"/>
+            </wp:cNvGraphicFramePr>
+            <a:graphic xmlns:a="http://schemas.openxmlformats.org/drawingml/2006/main">
+              <a:graphicData uri="http://schemas.openxmlformats.org/drawingml/2006/picture">
+                <pic:pic xmlns:pic="http://schemas.openxmlformats.org/drawingml/2006/picture">
+                  <pic:nvPicPr>
+                    <pic:cNvPr id="1" name=""/>
+                    <pic:cNvPicPr/>
+                  </pic:nvPicPr>
+                  <pic:blipFill>
+                    <a:blip r:embed="rId8"/>
+                    <a:stretch>
+                      <a:fillRect/>
+                    </a:stretch>
+                  </pic:blipFill>
+                  <pic:spPr>
+                    <a:xfrm>
+                      <a:off x="0" y="0"/>
+                      <a:ext cx="3811505" cy="1985563"/>
+                    </a:xfrm>
+                    <a:prstGeom prst="rect">
+                      <a:avLst/>
+                    </a:prstGeom>
+                  </pic:spPr>
+                </pic:pic>
+              </a:graphicData>
+            </a:graphic>
+          </wp:inline>
+        </w:drawing>
+      </w:r>
+    </w:p>
+    <w:p>
+      <w:pPr>
+        <w:pStyle w:val="ListParagraph"/>
+        <w:numPr>
+          <w:ilvl w:val="0"/>
+          <w:numId w:val="1"/>
+        </w:numPr>
+      </w:pPr>
+      <w:r>
+        <w:t>It will open Create connector page</w:t>
+      </w:r>
+    </w:p>
+    <w:p>
+      <w:pPr>
+        <w:ind w:left="720"/>
+      </w:pPr>
+      <w:r>
+        <w:rPr>
+          <w:noProof/>
+        </w:rPr>
+        <w:drawing>
+          <wp:inline distT="0" distB="0" distL="0" distR="0" wp14:anchorId="5B15E348" wp14:editId="1916273F">
+            <wp:extent cx="5106572" cy="2336033"/>
+            <wp:effectExtent l="0" t="0" r="0" b="7620"/>
+            <wp:docPr id="5" name="Picture 5"/>
+            <wp:cNvGraphicFramePr>
+              <a:graphicFrameLocks xmlns:a="http://schemas.openxmlformats.org/drawingml/2006/main" noChangeAspect="1"/>
+            </wp:cNvGraphicFramePr>
+            <a:graphic xmlns:a="http://schemas.openxmlformats.org/drawingml/2006/main">
+              <a:graphicData uri="http://schemas.openxmlformats.org/drawingml/2006/picture">
+                <pic:pic xmlns:pic="http://schemas.openxmlformats.org/drawingml/2006/picture">
+                  <pic:nvPicPr>
+                    <pic:cNvPr id="1" name=""/>
+                    <pic:cNvPicPr/>
+                  </pic:nvPicPr>
+                  <pic:blipFill>
+                    <a:blip r:embed="rId9"/>
+                    <a:stretch>
+                      <a:fillRect/>
+                    </a:stretch>
+                  </pic:blipFill>
+                  <pic:spPr>
+                    <a:xfrm>
+                      <a:off x="0" y="0"/>
+                      <a:ext cx="5110324" cy="2337749"/>
+                    </a:xfrm>
+                    <a:prstGeom prst="rect">
+                      <a:avLst/>
+                    </a:prstGeom>
+                  </pic:spPr>
+                </pic:pic>
+              </a:graphicData>
+            </a:graphic>
+          </wp:inline>
+        </w:drawing>
+      </w:r>
+    </w:p>
+    <w:p>
+      <w:pPr>
+        <w:pStyle w:val="ListParagraph"/>
+        <w:numPr>
+          <w:ilvl w:val="0"/>
+          <w:numId w:val="1"/>
+        </w:numPr>
+      </w:pPr>
+      <w:r>
+        <w:t>Fill the General Information</w:t>
+      </w:r>
+    </w:p>
+    <w:p>
+      <w:pPr>
+        <w:pStyle w:val="ListParagraph"/>
+        <w:numPr>
+          <w:ilvl w:val="0"/>
+          <w:numId w:val="1"/>
+        </w:numPr>
+      </w:pPr>
+      <w:r>
+        <w:t>Upload logo for the connector</w:t>
+      </w:r>
+    </w:p>
+    <w:p>
+      <w:pPr>
+        <w:pStyle w:val="ListParagraph"/>
+        <w:numPr>
+          <w:ilvl w:val="0"/>
+          <w:numId w:val="1"/>
+        </w:numPr>
+      </w:pPr>
+      <w:r>
+        <w:t xml:space="preserve">Set the background </w:t>
+      </w:r>
+      <w:proofErr w:type="spellStart"/>
+      <w:r>
+        <w:t>color</w:t>
+      </w:r>
+      <w:proofErr w:type="spellEnd"/>
+    </w:p>
+    <w:p>
+      <w:pPr>
+        <w:pStyle w:val="ListParagraph"/>
+        <w:numPr>
+          <w:ilvl w:val="0"/>
+          <w:numId w:val="1"/>
+        </w:numPr>
+      </w:pPr>
+      <w:r>
+        <w:t>Give proper description about your connector</w:t>
+      </w:r>
+    </w:p>
+    <w:p>
+      <w:pPr>
+        <w:ind w:left="720"/>
+      </w:pPr>
+      <w:r>
+        <w:rPr>
+          <w:noProof/>
+        </w:rPr>
+        <w:drawing>
+          <wp:inline distT="0" distB="0" distL="0" distR="0" wp14:anchorId="32E6ADA3" wp14:editId="3C8EE1BC">
+            <wp:extent cx="3657600" cy="2353571"/>
+            <wp:effectExtent l="0" t="0" r="0" b="8890"/>
+            <wp:docPr id="6" name="Picture 6"/>
+            <wp:cNvGraphicFramePr>
+              <a:graphicFrameLocks xmlns:a="http://schemas.openxmlformats.org/drawingml/2006/main" noChangeAspect="1"/>
+            </wp:cNvGraphicFramePr>
+            <a:graphic xmlns:a="http://schemas.openxmlformats.org/drawingml/2006/main">
+              <a:graphicData uri="http://schemas.openxmlformats.org/drawingml/2006/picture">
+                <pic:pic xmlns:pic="http://schemas.openxmlformats.org/drawingml/2006/picture">
+                  <pic:nvPicPr>
+                    <pic:cNvPr id="1" name=""/>
+                    <pic:cNvPicPr/>
+                  </pic:nvPicPr>
+                  <pic:blipFill>
+                    <a:blip r:embed="rId10"/>
+                    <a:stretch>
+                      <a:fillRect/>
+                    </a:stretch>
+                  </pic:blipFill>
+                  <pic:spPr>
+                    <a:xfrm>
+                      <a:off x="0" y="0"/>
+                      <a:ext cx="3664989" cy="2358326"/>
+                    </a:xfrm>
+                    <a:prstGeom prst="rect">
+                      <a:avLst/>
+                    </a:prstGeom>
+                  </pic:spPr>
+                </pic:pic>
+              </a:graphicData>
+            </a:graphic>
+          </wp:inline>
+        </w:drawing>
+      </w:r>
+    </w:p>
+    <w:p>
+      <w:pPr>
+        <w:pStyle w:val="ListParagraph"/>
+        <w:numPr>
+          <w:ilvl w:val="0"/>
+          <w:numId w:val="1"/>
+        </w:numPr>
+      </w:pPr>
+      <w:r>
+        <w:t>Scheme HTTPS</w:t>
+      </w:r>
+    </w:p>
+    <w:p>
+      <w:pPr>
+        <w:pStyle w:val="ListParagraph"/>
+        <w:numPr>
+          <w:ilvl w:val="0"/>
+          <w:numId w:val="1"/>
+        </w:numPr>
+      </w:pPr>
+      <w:r>
+        <w:t xml:space="preserve">Host </w:t>
+      </w:r>
+      <w:r>
+        <w:t xml:space="preserve">*: </w:t>
+      </w:r>
+      <w:r>
+        <w:t>www.googleapis.com</w:t>
+      </w:r>
+    </w:p>
+    <w:p>
+      <w:pPr>
+        <w:pStyle w:val="ListParagraph"/>
+        <w:numPr>
+          <w:ilvl w:val="0"/>
+          <w:numId w:val="1"/>
+        </w:numPr>
+      </w:pPr>
+      <w:r>
+        <w:t xml:space="preserve">Base </w:t>
+      </w:r>
+      <w:r>
+        <w:t xml:space="preserve">URL: </w:t>
+      </w:r>
+      <w:r>
+        <w:t>/books/</w:t>
+      </w:r>
+    </w:p>
+    <w:p>
+      <w:pPr>
+        <w:ind w:left="720"/>
+      </w:pPr>
+      <w:r>
+        <w:rPr>
+          <w:noProof/>
+        </w:rPr>
+        <w:lastRenderedPageBreak/>
+        <w:drawing>
+          <wp:inline distT="0" distB="0" distL="0" distR="0" wp14:anchorId="57462617" wp14:editId="0CFD131E">
+            <wp:extent cx="4522763" cy="2140621"/>
+            <wp:effectExtent l="0" t="0" r="0" b="0"/>
+            <wp:docPr id="8" name="Picture 8"/>
+            <wp:cNvGraphicFramePr>
+              <a:graphicFrameLocks xmlns:a="http://schemas.openxmlformats.org/drawingml/2006/main" noChangeAspect="1"/>
+            </wp:cNvGraphicFramePr>
+            <a:graphic xmlns:a="http://schemas.openxmlformats.org/drawingml/2006/main">
+              <a:graphicData uri="http://schemas.openxmlformats.org/drawingml/2006/picture">
+                <pic:pic xmlns:pic="http://schemas.openxmlformats.org/drawingml/2006/picture">
+                  <pic:nvPicPr>
+                    <pic:cNvPr id="1" name=""/>
+                    <pic:cNvPicPr/>
+                  </pic:nvPicPr>
+                  <pic:blipFill>
+                    <a:blip r:embed="rId11"/>
+                    <a:stretch>
+                      <a:fillRect/>
+                    </a:stretch>
+                  </pic:blipFill>
+                  <pic:spPr>
+                    <a:xfrm>
+                      <a:off x="0" y="0"/>
+                      <a:ext cx="4525261" cy="2141803"/>
+                    </a:xfrm>
+                    <a:prstGeom prst="rect">
+                      <a:avLst/>
+                    </a:prstGeom>
+                  </pic:spPr>
+                </pic:pic>
+              </a:graphicData>
+            </a:graphic>
+          </wp:inline>
+        </w:drawing>
+      </w:r>
+    </w:p>
+    <w:p>
+      <w:pPr>
+        <w:pStyle w:val="ListParagraph"/>
+        <w:numPr>
+          <w:ilvl w:val="0"/>
+          <w:numId w:val="1"/>
+        </w:numPr>
+      </w:pPr>
+      <w:r>
+        <w:t>Click Security to move next section ‘Security’</w:t>
+      </w:r>
+    </w:p>
+    <w:p>
+      <w:pPr>
+        <w:ind w:left="720"/>
+      </w:pPr>
+      <w:r>
+        <w:rPr>
+          <w:noProof/>
+        </w:rPr>
+        <w:drawing>
+          <wp:inline distT="0" distB="0" distL="0" distR="0" wp14:anchorId="3EB4D748" wp14:editId="7C9E2ED1">
+            <wp:extent cx="4462438" cy="1765496"/>
+            <wp:effectExtent l="0" t="0" r="0" b="6350"/>
+            <wp:docPr id="9" name="Picture 9"/>
+            <wp:cNvGraphicFramePr>
+              <a:graphicFrameLocks xmlns:a="http://schemas.openxmlformats.org/drawingml/2006/main" noChangeAspect="1"/>
+            </wp:cNvGraphicFramePr>
+            <a:graphic xmlns:a="http://schemas.openxmlformats.org/drawingml/2006/main">
+              <a:graphicData uri="http://schemas.openxmlformats.org/drawingml/2006/picture">
+                <pic:pic xmlns:pic="http://schemas.openxmlformats.org/drawingml/2006/picture">
+                  <pic:nvPicPr>
+                    <pic:cNvPr id="1" name=""/>
+                    <pic:cNvPicPr/>
+                  </pic:nvPicPr>
+                  <pic:blipFill>
+                    <a:blip r:embed="rId12"/>
+                    <a:stretch>
+                      <a:fillRect/>
+                    </a:stretch>
+                  </pic:blipFill>
+                  <pic:spPr>
+                    <a:xfrm>
+                      <a:off x="0" y="0"/>
+                      <a:ext cx="4481240" cy="1772935"/>
+                    </a:xfrm>
+                    <a:prstGeom prst="rect">
+                      <a:avLst/>
+                    </a:prstGeom>
+                  </pic:spPr>
+                </pic:pic>
+              </a:graphicData>
+            </a:graphic>
+          </wp:inline>
+        </w:drawing>
+      </w:r>
+    </w:p>
+    <w:p>
+      <w:pPr>
+        <w:pStyle w:val="ListParagraph"/>
+        <w:numPr>
+          <w:ilvl w:val="0"/>
+          <w:numId w:val="1"/>
+        </w:numPr>
+      </w:pPr>
+      <w:r>
+        <w:t>Select ‘No authentication’ for our lab exercise, because we are using open API</w:t>
+      </w:r>
+    </w:p>
+    <w:p>
+      <w:pPr>
+        <w:pStyle w:val="ListParagraph"/>
+        <w:numPr>
+          <w:ilvl w:val="0"/>
+          <w:numId w:val="1"/>
+        </w:numPr>
+      </w:pPr>
+      <w:r>
+        <w:t>Click ‘Definition’ to move next section</w:t>
+      </w:r>
+    </w:p>
+    <w:p>
+      <w:pPr>
+        <w:ind w:left="720"/>
+      </w:pPr>
+      <w:r>
+        <w:rPr>
+          <w:noProof/>
+        </w:rPr>
+        <w:drawing>
+          <wp:inline distT="0" distB="0" distL="0" distR="0" wp14:anchorId="2BB9AF7C" wp14:editId="3E23C1E5">
+            <wp:extent cx="4522470" cy="2195097"/>
+            <wp:effectExtent l="0" t="0" r="0" b="0"/>
+            <wp:docPr id="10" name="Picture 10"/>
+            <wp:cNvGraphicFramePr>
+              <a:graphicFrameLocks xmlns:a="http://schemas.openxmlformats.org/drawingml/2006/main" noChangeAspect="1"/>
+            </wp:cNvGraphicFramePr>
+            <a:graphic xmlns:a="http://schemas.openxmlformats.org/drawingml/2006/main">
+              <a:graphicData uri="http://schemas.openxmlformats.org/drawingml/2006/picture">
+                <pic:pic xmlns:pic="http://schemas.openxmlformats.org/drawingml/2006/picture">
+                  <pic:nvPicPr>
+                    <pic:cNvPr id="1" name=""/>
+                    <pic:cNvPicPr/>
+                  </pic:nvPicPr>
+                  <pic:blipFill>
+                    <a:blip r:embed="rId13"/>
+                    <a:stretch>
+                      <a:fillRect/>
+                    </a:stretch>
+                  </pic:blipFill>
+                  <pic:spPr>
+                    <a:xfrm>
+                      <a:off x="0" y="0"/>
+                      <a:ext cx="4529081" cy="2198306"/>
+                    </a:xfrm>
+                    <a:prstGeom prst="rect">
+                      <a:avLst/>
+                    </a:prstGeom>
+                  </pic:spPr>
+                </pic:pic>
+              </a:graphicData>
+            </a:graphic>
+          </wp:inline>
+        </w:drawing>
+      </w:r>
+    </w:p>
+    <w:p>
+      <w:pPr>
+        <w:pStyle w:val="ListParagraph"/>
+        <w:numPr>
+          <w:ilvl w:val="0"/>
+          <w:numId w:val="1"/>
+        </w:numPr>
+      </w:pPr>
+      <w:r>
+        <w:t>Add New Action</w:t>
+      </w:r>
+    </w:p>
+    <w:p>
+      <w:pPr>
+        <w:pStyle w:val="ListParagraph"/>
+        <w:numPr>
+          <w:ilvl w:val="1"/>
+          <w:numId w:val="1"/>
+        </w:numPr>
+      </w:pPr>
+      <w:r>
+        <w:t>Add Definition</w:t>
+      </w:r>
+    </w:p>
+    <w:p>
+      <w:pPr>
+        <w:pStyle w:val="ListParagraph"/>
+        <w:numPr>
+          <w:ilvl w:val="2"/>
+          <w:numId w:val="1"/>
+        </w:numPr>
+      </w:pPr>
+      <w:r>
+        <w:t xml:space="preserve">Summary: </w:t>
+      </w:r>
+      <w:r>
+        <w:t>Get Books Names</w:t>
+      </w:r>
+    </w:p>
+    <w:p>
+      <w:pPr>
+        <w:pStyle w:val="ListParagraph"/>
+        <w:numPr>
+          <w:ilvl w:val="2"/>
+          <w:numId w:val="1"/>
+        </w:numPr>
+      </w:pPr>
+      <w:r>
+        <w:t xml:space="preserve">Description: </w:t>
+      </w:r>
+      <w:r>
+        <w:t>get Books using google API</w:t>
+      </w:r>
+    </w:p>
+    <w:p>
+      <w:pPr>
+        <w:pStyle w:val="ListParagraph"/>
+        <w:numPr>
+          <w:ilvl w:val="2"/>
+          <w:numId w:val="1"/>
+        </w:numPr>
+      </w:pPr>
+      <w:r>
+        <w:t>Operation ID *</w:t>
+      </w:r>
+      <w:r>
+        <w:t>:</w:t>
+      </w:r>
+      <w:r>
+        <w:t xml:space="preserve"> </w:t>
+      </w:r>
+      <w:proofErr w:type="spellStart"/>
+      <w:r>
+        <w:t>GetBooks</w:t>
+      </w:r>
+      <w:proofErr w:type="spellEnd"/>
+    </w:p>
+    <w:p>
+      <w:pPr>
+        <w:pStyle w:val="ListParagraph"/>
+        <w:numPr>
+          <w:ilvl w:val="2"/>
+          <w:numId w:val="1"/>
+        </w:numPr>
+      </w:pPr>
+      <w:r>
+        <w:t>visibility</w:t>
+      </w:r>
+      <w:r>
+        <w:t xml:space="preserve"> </w:t>
+      </w:r>
+      <w:r>
+        <w:t>–</w:t>
+      </w:r>
+      <w:r>
+        <w:t xml:space="preserve"> none</w:t>
+      </w:r>
+    </w:p>
+    <w:p>
+      <w:pPr>
+        <w:ind w:left="1080"/>
+      </w:pPr>
+      <w:r>
+        <w:rPr>
+          <w:noProof/>
+        </w:rPr>
+        <w:lastRenderedPageBreak/>
+        <w:drawing>
+          <wp:inline distT="0" distB="0" distL="0" distR="0" wp14:anchorId="4CC87143" wp14:editId="40ADE9D6">
+            <wp:extent cx="4443314" cy="1927274"/>
+            <wp:effectExtent l="0" t="0" r="0" b="0"/>
+            <wp:docPr id="11" name="Picture 11"/>
+            <wp:cNvGraphicFramePr>
+              <a:graphicFrameLocks xmlns:a="http://schemas.openxmlformats.org/drawingml/2006/main" noChangeAspect="1"/>
+            </wp:cNvGraphicFramePr>
+            <a:graphic xmlns:a="http://schemas.openxmlformats.org/drawingml/2006/main">
+              <a:graphicData uri="http://schemas.openxmlformats.org/drawingml/2006/picture">
+                <pic:pic xmlns:pic="http://schemas.openxmlformats.org/drawingml/2006/picture">
+                  <pic:nvPicPr>
+                    <pic:cNvPr id="1" name=""/>
+                    <pic:cNvPicPr/>
+                  </pic:nvPicPr>
+                  <pic:blipFill>
+                    <a:blip r:embed="rId14"/>
+                    <a:stretch>
+                      <a:fillRect/>
+                    </a:stretch>
+                  </pic:blipFill>
+                  <pic:spPr>
+                    <a:xfrm>
+                      <a:off x="0" y="0"/>
+                      <a:ext cx="4444972" cy="1927993"/>
+                    </a:xfrm>
+                    <a:prstGeom prst="rect">
+                      <a:avLst/>
+                    </a:prstGeom>
+                  </pic:spPr>
+                </pic:pic>
+              </a:graphicData>
+            </a:graphic>
+          </wp:inline>
+        </w:drawing>
+      </w:r>
+    </w:p>
+    <w:p>
+      <w:pPr>
+        <w:pStyle w:val="ListParagraph"/>
+        <w:numPr>
+          <w:ilvl w:val="1"/>
+          <w:numId w:val="1"/>
+        </w:numPr>
+      </w:pPr>
+      <w:r>
+        <w:t>Add request - Click Import from sample</w:t>
+      </w:r>
+    </w:p>
+    <w:p>
+      <w:pPr>
+        <w:pStyle w:val="ListParagraph"/>
+        <w:numPr>
+          <w:ilvl w:val="2"/>
+          <w:numId w:val="1"/>
+        </w:numPr>
+      </w:pPr>
+      <w:r>
+        <w:t>Verb – Get</w:t>
+      </w:r>
+    </w:p>
+    <w:p>
+      <w:pPr>
+        <w:pStyle w:val="ListParagraph"/>
+        <w:numPr>
+          <w:ilvl w:val="2"/>
+          <w:numId w:val="1"/>
+        </w:numPr>
+      </w:pPr>
+      <w:proofErr w:type="spellStart"/>
+      <w:r>
+        <w:t>Url</w:t>
+      </w:r>
+      <w:proofErr w:type="spellEnd"/>
+      <w:r>
+        <w:t xml:space="preserve">- </w:t>
+      </w:r>
+      <w:hyperlink r:id="rId15" w:history="1">
+        <w:r>
+          <w:rPr>
+            <w:rStyle w:val="Hyperlink"/>
+          </w:rPr>
+          <w:t>https://www.googleapis.com/books/v1/volumes</w:t>
+        </w:r>
+        <w:r>
+          <w:rPr>
+            <w:rStyle w:val="Hyperlink"/>
+          </w:rPr>
+          <w:t>?q=</w:t>
+        </w:r>
+      </w:hyperlink>
+      <w:r>
+        <w:t xml:space="preserve"> </w:t>
+      </w:r>
+    </w:p>
+    <w:p>
+      <w:pPr>
+        <w:pStyle w:val="ListParagraph"/>
+        <w:numPr>
+          <w:ilvl w:val="2"/>
+          <w:numId w:val="1"/>
+        </w:numPr>
+      </w:pPr>
+      <w:r>
+        <w:t xml:space="preserve">Click import to create </w:t>
+      </w:r>
+      <w:r>
+        <w:t>request</w:t>
+      </w:r>
+    </w:p>
+    <w:p>
+      <w:pPr>
+        <w:ind w:left="1080"/>
+      </w:pPr>
+      <w:r>
+        <w:rPr>
+          <w:noProof/>
+        </w:rPr>
+        <w:drawing>
+          <wp:inline distT="0" distB="0" distL="0" distR="0" wp14:anchorId="5D52EB42" wp14:editId="51183863">
+            <wp:extent cx="3810000" cy="3952875"/>
+            <wp:effectExtent l="0" t="0" r="0" b="9525"/>
+            <wp:docPr id="20" name="Picture 20"/>
+            <wp:cNvGraphicFramePr>
+              <a:graphicFrameLocks xmlns:a="http://schemas.openxmlformats.org/drawingml/2006/main" noChangeAspect="1"/>
+            </wp:cNvGraphicFramePr>
+            <a:graphic xmlns:a="http://schemas.openxmlformats.org/drawingml/2006/main">
+              <a:graphicData uri="http://schemas.openxmlformats.org/drawingml/2006/picture">
+                <pic:pic xmlns:pic="http://schemas.openxmlformats.org/drawingml/2006/picture">
+                  <pic:nvPicPr>
+                    <pic:cNvPr id="1" name=""/>
+                    <pic:cNvPicPr/>
+                  </pic:nvPicPr>
+                  <pic:blipFill>
+                    <a:blip r:embed="rId16"/>
+                    <a:stretch>
+                      <a:fillRect/>
+                    </a:stretch>
+                  </pic:blipFill>
+                  <pic:spPr>
+                    <a:xfrm>
+                      <a:off x="0" y="0"/>
+                      <a:ext cx="3810000" cy="3952875"/>
+                    </a:xfrm>
+                    <a:prstGeom prst="rect">
+                      <a:avLst/>
+                    </a:prstGeom>
+                  </pic:spPr>
+                </pic:pic>
+              </a:graphicData>
+            </a:graphic>
+          </wp:inline>
+        </w:drawing>
+      </w:r>
+    </w:p>
+    <w:p>
+      <w:pPr>
+        <w:ind w:left="1080"/>
+      </w:pPr>
+      <w:r>
+        <w:rPr>
+          <w:noProof/>
+        </w:rPr>
+        <w:lastRenderedPageBreak/>
+        <w:drawing>
+          <wp:inline distT="0" distB="0" distL="0" distR="0" wp14:anchorId="5132FD1F" wp14:editId="2C257690">
+            <wp:extent cx="4895850" cy="5314950"/>
+            <wp:effectExtent l="0" t="0" r="0" b="0"/>
+            <wp:docPr id="19" name="Picture 19"/>
+            <wp:cNvGraphicFramePr>
+              <a:graphicFrameLocks xmlns:a="http://schemas.openxmlformats.org/drawingml/2006/main" noChangeAspect="1"/>
+            </wp:cNvGraphicFramePr>
+            <a:graphic xmlns:a="http://schemas.openxmlformats.org/drawingml/2006/main">
+              <a:graphicData uri="http://schemas.openxmlformats.org/drawingml/2006/picture">
+                <pic:pic xmlns:pic="http://schemas.openxmlformats.org/drawingml/2006/picture">
+                  <pic:nvPicPr>
+                    <pic:cNvPr id="1" name=""/>
+                    <pic:cNvPicPr/>
+                  </pic:nvPicPr>
+                  <pic:blipFill>
+                    <a:blip r:embed="rId17"/>
+                    <a:stretch>
+                      <a:fillRect/>
+                    </a:stretch>
+                  </pic:blipFill>
+                  <pic:spPr>
+                    <a:xfrm>
+                      <a:off x="0" y="0"/>
+                      <a:ext cx="4895850" cy="5314950"/>
+                    </a:xfrm>
+                    <a:prstGeom prst="rect">
+                      <a:avLst/>
+                    </a:prstGeom>
+                  </pic:spPr>
+                </pic:pic>
+              </a:graphicData>
+            </a:graphic>
+          </wp:inline>
+        </w:drawing>
+      </w:r>
+    </w:p>
+    <w:p>
+      <w:pPr>
+        <w:pStyle w:val="ListParagraph"/>
+        <w:numPr>
+          <w:ilvl w:val="0"/>
+          <w:numId w:val="1"/>
+        </w:numPr>
+      </w:pPr>
+      <w:r>
+        <w:t>Add Response schema: Click default Response link</w:t>
+      </w:r>
+    </w:p>
+    <w:p>
+      <w:pPr>
+        <w:ind w:left="720"/>
+      </w:pPr>
+      <w:r>
+        <w:rPr>
+          <w:noProof/>
+        </w:rPr>
+        <w:drawing>
+          <wp:inline distT="0" distB="0" distL="0" distR="0" wp14:anchorId="1B6D127E" wp14:editId="5EDE6408">
+            <wp:extent cx="5731510" cy="1569720"/>
+            <wp:effectExtent l="0" t="0" r="2540" b="0"/>
+            <wp:docPr id="14" name="Picture 14"/>
+            <wp:cNvGraphicFramePr>
+              <a:graphicFrameLocks xmlns:a="http://schemas.openxmlformats.org/drawingml/2006/main" noChangeAspect="1"/>
+            </wp:cNvGraphicFramePr>
+            <a:graphic xmlns:a="http://schemas.openxmlformats.org/drawingml/2006/main">
+              <a:graphicData uri="http://schemas.openxmlformats.org/drawingml/2006/picture">
+                <pic:pic xmlns:pic="http://schemas.openxmlformats.org/drawingml/2006/picture">
+                  <pic:nvPicPr>
+                    <pic:cNvPr id="1" name=""/>
+                    <pic:cNvPicPr/>
+                  </pic:nvPicPr>
+                  <pic:blipFill>
+                    <a:blip r:embed="rId18"/>
+                    <a:stretch>
+                      <a:fillRect/>
+                    </a:stretch>
+                  </pic:blipFill>
+                  <pic:spPr>
+                    <a:xfrm>
+                      <a:off x="0" y="0"/>
+                      <a:ext cx="5731510" cy="1569720"/>
+                    </a:xfrm>
+                    <a:prstGeom prst="rect">
+                      <a:avLst/>
+                    </a:prstGeom>
+                  </pic:spPr>
+                </pic:pic>
+              </a:graphicData>
+            </a:graphic>
+          </wp:inline>
+        </w:drawing>
+      </w:r>
+    </w:p>
+    <w:p>
+      <w:pPr>
+        <w:pStyle w:val="ListParagraph"/>
+        <w:numPr>
+          <w:ilvl w:val="0"/>
+          <w:numId w:val="1"/>
+        </w:numPr>
+      </w:pPr>
+      <w:r>
+        <w:t>Click import from sample</w:t>
+      </w:r>
+    </w:p>
+    <w:p>
+      <w:pPr>
+        <w:ind w:left="720"/>
+      </w:pPr>
+      <w:r>
+        <w:t xml:space="preserve"> </w:t>
+      </w:r>
+      <w:r>
+        <w:rPr>
+          <w:noProof/>
+        </w:rPr>
+        <w:drawing>
+          <wp:inline distT="0" distB="0" distL="0" distR="0" wp14:anchorId="09896426" wp14:editId="6F59A66D">
+            <wp:extent cx="5731510" cy="919480"/>
+            <wp:effectExtent l="0" t="0" r="2540" b="0"/>
+            <wp:docPr id="13" name="Picture 13"/>
+            <wp:cNvGraphicFramePr>
+              <a:graphicFrameLocks xmlns:a="http://schemas.openxmlformats.org/drawingml/2006/main" noChangeAspect="1"/>
+            </wp:cNvGraphicFramePr>
+            <a:graphic xmlns:a="http://schemas.openxmlformats.org/drawingml/2006/main">
+              <a:graphicData uri="http://schemas.openxmlformats.org/drawingml/2006/picture">
+                <pic:pic xmlns:pic="http://schemas.openxmlformats.org/drawingml/2006/picture">
+                  <pic:nvPicPr>
+                    <pic:cNvPr id="1" name=""/>
+                    <pic:cNvPicPr/>
+                  </pic:nvPicPr>
+                  <pic:blipFill>
+                    <a:blip r:embed="rId19"/>
+                    <a:stretch>
+                      <a:fillRect/>
+                    </a:stretch>
+                  </pic:blipFill>
+                  <pic:spPr>
+                    <a:xfrm>
+                      <a:off x="0" y="0"/>
+                      <a:ext cx="5731510" cy="919480"/>
+                    </a:xfrm>
+                    <a:prstGeom prst="rect">
+                      <a:avLst/>
+                    </a:prstGeom>
+                  </pic:spPr>
+                </pic:pic>
+              </a:graphicData>
+            </a:graphic>
+          </wp:inline>
+        </w:drawing>
+      </w:r>
+    </w:p>
+    <w:p>
+      <w:pPr>
+        <w:pStyle w:val="ListParagraph"/>
+        <w:numPr>
+          <w:ilvl w:val="0"/>
+          <w:numId w:val="1"/>
+        </w:numPr>
+      </w:pPr>
+      <w:r>
+        <w:lastRenderedPageBreak/>
+        <w:t xml:space="preserve">Open this URL in chrome browser and copy the whole response from the browser : </w:t>
+      </w:r>
+      <w:hyperlink r:id="rId20" w:history="1">
+        <w:r>
+          <w:rPr>
+            <w:rStyle w:val="Hyperlink"/>
+          </w:rPr>
+          <w:t>https://www.googleapis.com/books/v1/volumes?q=ISBN:9780789748591</w:t>
+        </w:r>
+      </w:hyperlink>
+      <w:r>
+        <w:t xml:space="preserve"> </w:t>
+      </w:r>
+    </w:p>
+    <w:p>
+      <w:pPr>
+        <w:pStyle w:val="ListParagraph"/>
+        <w:numPr>
+          <w:ilvl w:val="0"/>
+          <w:numId w:val="1"/>
+        </w:numPr>
+      </w:pPr>
+      <w:r>
+        <w:t>Paste in the body control</w:t>
+      </w:r>
+    </w:p>
+    <w:p>
+      <w:pPr>
+        <w:ind w:left="720"/>
+      </w:pPr>
+      <w:r>
+        <w:rPr>
+          <w:noProof/>
+        </w:rPr>
+        <w:drawing>
+          <wp:inline distT="0" distB="0" distL="0" distR="0" wp14:anchorId="67E9C033" wp14:editId="581F1284">
+            <wp:extent cx="5731510" cy="3740150"/>
+            <wp:effectExtent l="0" t="0" r="2540" b="0"/>
+            <wp:docPr id="15" name="Picture 15"/>
+            <wp:cNvGraphicFramePr>
+              <a:graphicFrameLocks xmlns:a="http://schemas.openxmlformats.org/drawingml/2006/main" noChangeAspect="1"/>
+            </wp:cNvGraphicFramePr>
+            <a:graphic xmlns:a="http://schemas.openxmlformats.org/drawingml/2006/main">
+              <a:graphicData uri="http://schemas.openxmlformats.org/drawingml/2006/picture">
+                <pic:pic xmlns:pic="http://schemas.openxmlformats.org/drawingml/2006/picture">
+                  <pic:nvPicPr>
+                    <pic:cNvPr id="1" name=""/>
+                    <pic:cNvPicPr/>
+                  </pic:nvPicPr>
+                  <pic:blipFill>
+                    <a:blip r:embed="rId21"/>
+                    <a:stretch>
+                      <a:fillRect/>
+                    </a:stretch>
+                  </pic:blipFill>
+                  <pic:spPr>
+                    <a:xfrm>
+                      <a:off x="0" y="0"/>
+                      <a:ext cx="5731510" cy="3740150"/>
+                    </a:xfrm>
+                    <a:prstGeom prst="rect">
+                      <a:avLst/>
+                    </a:prstGeom>
+                  </pic:spPr>
+                </pic:pic>
+              </a:graphicData>
+            </a:graphic>
+          </wp:inline>
+        </w:drawing>
+      </w:r>
+    </w:p>
+    <w:p>
+      <w:pPr>
+        <w:pStyle w:val="ListParagraph"/>
+        <w:numPr>
+          <w:ilvl w:val="0"/>
+          <w:numId w:val="1"/>
+        </w:numPr>
+      </w:pPr>
+      <w:r>
+        <w:t>Click import and set schema to response</w:t>
+      </w:r>
+    </w:p>
+    <w:p>
+      <w:pPr>
+        <w:ind w:left="720"/>
+      </w:pPr>
+      <w:r>
+        <w:rPr>
+          <w:noProof/>
+        </w:rPr>
+        <w:drawing>
+          <wp:inline distT="0" distB="0" distL="0" distR="0" wp14:anchorId="5DFFDF03" wp14:editId="27979B9B">
+            <wp:extent cx="3457277" cy="4051495"/>
+            <wp:effectExtent l="0" t="0" r="0" b="6350"/>
+            <wp:docPr id="16" name="Picture 16"/>
+            <wp:cNvGraphicFramePr>
+              <a:graphicFrameLocks xmlns:a="http://schemas.openxmlformats.org/drawingml/2006/main" noChangeAspect="1"/>
+            </wp:cNvGraphicFramePr>
+            <a:graphic xmlns:a="http://schemas.openxmlformats.org/drawingml/2006/main">
+              <a:graphicData uri="http://schemas.openxmlformats.org/drawingml/2006/picture">
+                <pic:pic xmlns:pic="http://schemas.openxmlformats.org/drawingml/2006/picture">
+                  <pic:nvPicPr>
+                    <pic:cNvPr id="1" name=""/>
+                    <pic:cNvPicPr/>
+                  </pic:nvPicPr>
+                  <pic:blipFill>
+                    <a:blip r:embed="rId22"/>
+                    <a:stretch>
+                      <a:fillRect/>
+                    </a:stretch>
+                  </pic:blipFill>
+                  <pic:spPr>
+                    <a:xfrm>
+                      <a:off x="0" y="0"/>
+                      <a:ext cx="3478683" cy="4076580"/>
+                    </a:xfrm>
+                    <a:prstGeom prst="rect">
+                      <a:avLst/>
+                    </a:prstGeom>
+                  </pic:spPr>
+                </pic:pic>
+              </a:graphicData>
+            </a:graphic>
+          </wp:inline>
+        </w:drawing>
+      </w:r>
+    </w:p>
+    <w:p>
+      <w:pPr>
+        <w:pStyle w:val="ListParagraph"/>
+        <w:numPr>
+          <w:ilvl w:val="0"/>
+          <w:numId w:val="1"/>
+        </w:numPr>
+      </w:pPr>
+      <w:r>
+        <w:lastRenderedPageBreak/>
+        <w:t xml:space="preserve">Click </w:t>
+      </w:r>
+      <w:r>
+        <w:t>‘Create connector’ to create the connector</w:t>
+      </w:r>
+    </w:p>
+    <w:p>
+      <w:pPr>
+        <w:ind w:left="720"/>
+      </w:pPr>
+      <w:r>
+        <w:rPr>
+          <w:noProof/>
+        </w:rPr>
+        <w:drawing>
+          <wp:inline distT="0" distB="0" distL="0" distR="0" wp14:anchorId="2942007C" wp14:editId="14FDC1F6">
+            <wp:extent cx="4799744" cy="464234"/>
+            <wp:effectExtent l="0" t="0" r="1270" b="0"/>
+            <wp:docPr id="17" name="Picture 17"/>
+            <wp:cNvGraphicFramePr>
+              <a:graphicFrameLocks xmlns:a="http://schemas.openxmlformats.org/drawingml/2006/main" noChangeAspect="1"/>
+            </wp:cNvGraphicFramePr>
+            <a:graphic xmlns:a="http://schemas.openxmlformats.org/drawingml/2006/main">
+              <a:graphicData uri="http://schemas.openxmlformats.org/drawingml/2006/picture">
+                <pic:pic xmlns:pic="http://schemas.openxmlformats.org/drawingml/2006/picture">
+                  <pic:nvPicPr>
+                    <pic:cNvPr id="1" name=""/>
+                    <pic:cNvPicPr/>
+                  </pic:nvPicPr>
+                  <pic:blipFill>
+                    <a:blip r:embed="rId23"/>
+                    <a:stretch>
+                      <a:fillRect/>
+                    </a:stretch>
+                  </pic:blipFill>
+                  <pic:spPr>
+                    <a:xfrm>
+                      <a:off x="0" y="0"/>
+                      <a:ext cx="4830361" cy="467195"/>
+                    </a:xfrm>
+                    <a:prstGeom prst="rect">
+                      <a:avLst/>
+                    </a:prstGeom>
+                  </pic:spPr>
+                </pic:pic>
+              </a:graphicData>
+            </a:graphic>
+          </wp:inline>
+        </w:drawing>
+      </w:r>
+    </w:p>
+    <w:p>
+      <w:pPr>
+        <w:pStyle w:val="ListParagraph"/>
+        <w:numPr>
+          <w:ilvl w:val="0"/>
+          <w:numId w:val="1"/>
+        </w:numPr>
+      </w:pPr>
+      <w:r>
+        <w:t>Click Test to test the connector</w:t>
+      </w:r>
+    </w:p>
+    <w:p>
+      <w:pPr>
+        <w:pStyle w:val="ListParagraph"/>
+        <w:numPr>
+          <w:ilvl w:val="1"/>
+          <w:numId w:val="1"/>
+        </w:numPr>
+      </w:pPr>
+      <w:r>
+        <w:t xml:space="preserve">Create New connection </w:t>
+      </w:r>
+    </w:p>
+    <w:p>
+      <w:pPr>
+        <w:ind w:left="1080"/>
+      </w:pPr>
+      <w:r>
+        <w:rPr>
+          <w:noProof/>
+        </w:rPr>
+        <w:drawing>
+          <wp:inline distT="0" distB="0" distL="0" distR="0" wp14:anchorId="697C7CA5" wp14:editId="64C68E49">
+            <wp:extent cx="4726745" cy="1651166"/>
+            <wp:effectExtent l="0" t="0" r="0" b="6350"/>
+            <wp:docPr id="18" name="Picture 18"/>
+            <wp:cNvGraphicFramePr>
+              <a:graphicFrameLocks xmlns:a="http://schemas.openxmlformats.org/drawingml/2006/main" noChangeAspect="1"/>
+            </wp:cNvGraphicFramePr>
+            <a:graphic xmlns:a="http://schemas.openxmlformats.org/drawingml/2006/main">
+              <a:graphicData uri="http://schemas.openxmlformats.org/drawingml/2006/picture">
+                <pic:pic xmlns:pic="http://schemas.openxmlformats.org/drawingml/2006/picture">
+                  <pic:nvPicPr>
+                    <pic:cNvPr id="1" name=""/>
+                    <pic:cNvPicPr/>
+                  </pic:nvPicPr>
+                  <pic:blipFill>
+                    <a:blip r:embed="rId24"/>
+                    <a:stretch>
+                      <a:fillRect/>
+                    </a:stretch>
+                  </pic:blipFill>
+                  <pic:spPr>
+                    <a:xfrm>
+                      <a:off x="0" y="0"/>
+                      <a:ext cx="4748114" cy="1658631"/>
+                    </a:xfrm>
+                    <a:prstGeom prst="rect">
+                      <a:avLst/>
+                    </a:prstGeom>
+                  </pic:spPr>
+                </pic:pic>
+              </a:graphicData>
+            </a:graphic>
+          </wp:inline>
+        </w:drawing>
+      </w:r>
+    </w:p>
+    <w:p>
+      <w:pPr>
+        <w:pStyle w:val="ListParagraph"/>
+        <w:numPr>
+          <w:ilvl w:val="1"/>
+          <w:numId w:val="1"/>
+        </w:numPr>
+      </w:pPr>
+      <w:r>
+        <w:t xml:space="preserve">Test the connector give parameter : </w:t>
+      </w:r>
+      <w:hyperlink r:id="rId25" w:history="1">
+        <w:r>
+          <w:rPr>
+            <w:rStyle w:val="Hyperlink"/>
+          </w:rPr>
+          <w:t>ISBN:9780789748591</w:t>
+        </w:r>
+      </w:hyperlink>
+    </w:p>
+    <w:p>
+      <w:pPr>
+        <w:ind w:left="1080"/>
+      </w:pPr>
+      <w:r>
+        <w:rPr>
+          <w:noProof/>
+        </w:rPr>
+        <w:drawing>
+          <wp:inline distT="0" distB="0" distL="0" distR="0" wp14:anchorId="05E16F42" wp14:editId="2C7B9580">
+            <wp:extent cx="4867421" cy="1408025"/>
+            <wp:effectExtent l="0" t="0" r="0" b="1905"/>
+            <wp:docPr id="21" name="Picture 21"/>
+            <wp:cNvGraphicFramePr>
+              <a:graphicFrameLocks xmlns:a="http://schemas.openxmlformats.org/drawingml/2006/main" noChangeAspect="1"/>
+            </wp:cNvGraphicFramePr>
+            <a:graphic xmlns:a="http://schemas.openxmlformats.org/drawingml/2006/main">
+              <a:graphicData uri="http://schemas.openxmlformats.org/drawingml/2006/picture">
+                <pic:pic xmlns:pic="http://schemas.openxmlformats.org/drawingml/2006/picture">
+                  <pic:nvPicPr>
+                    <pic:cNvPr id="1" name=""/>
+                    <pic:cNvPicPr/>
+                  </pic:nvPicPr>
+                  <pic:blipFill>
+                    <a:blip r:embed="rId26"/>
+                    <a:stretch>
+                      <a:fillRect/>
+                    </a:stretch>
+                  </pic:blipFill>
+                  <pic:spPr>
+                    <a:xfrm>
+                      <a:off x="0" y="0"/>
+                      <a:ext cx="4882665" cy="1412435"/>
+                    </a:xfrm>
+                    <a:prstGeom prst="rect">
+                      <a:avLst/>
+                    </a:prstGeom>
+                  </pic:spPr>
+                </pic:pic>
+              </a:graphicData>
+            </a:graphic>
+          </wp:inline>
+        </w:drawing>
+      </w:r>
+    </w:p>
+    <w:p>
+      <w:pPr>
+        <w:pStyle w:val="ListParagraph"/>
+        <w:numPr>
+          <w:ilvl w:val="1"/>
+          <w:numId w:val="1"/>
+        </w:numPr>
+      </w:pPr>
+      <w:r>
+        <w:t>It will reply the response with 200 status</w:t>
+      </w:r>
+    </w:p>
+    <w:p>
+      <w:pPr>
+        <w:ind w:left="1080"/>
+      </w:pPr>
+      <w:r>
+        <w:rPr>
+          <w:noProof/>
+        </w:rPr>
+        <w:drawing>
+          <wp:inline distT="0" distB="0" distL="0" distR="0" wp14:anchorId="2973E5B5" wp14:editId="373FE434">
+            <wp:extent cx="4138691" cy="3516923"/>
+            <wp:effectExtent l="0" t="0" r="0" b="7620"/>
+            <wp:docPr id="22" name="Picture 22"/>
+            <wp:cNvGraphicFramePr>
+              <a:graphicFrameLocks xmlns:a="http://schemas.openxmlformats.org/drawingml/2006/main" noChangeAspect="1"/>
+            </wp:cNvGraphicFramePr>
+            <a:graphic xmlns:a="http://schemas.openxmlformats.org/drawingml/2006/main">
+              <a:graphicData uri="http://schemas.openxmlformats.org/drawingml/2006/picture">
+                <pic:pic xmlns:pic="http://schemas.openxmlformats.org/drawingml/2006/picture">
+                  <pic:nvPicPr>
+                    <pic:cNvPr id="1" name=""/>
+                    <pic:cNvPicPr/>
+                  </pic:nvPicPr>
+                  <pic:blipFill>
+                    <a:blip r:embed="rId27"/>
+                    <a:stretch>
+                      <a:fillRect/>
+                    </a:stretch>
+                  </pic:blipFill>
+                  <pic:spPr>
+                    <a:xfrm>
+                      <a:off x="0" y="0"/>
+                      <a:ext cx="4156946" cy="3532435"/>
+                    </a:xfrm>
+                    <a:prstGeom prst="rect">
+                      <a:avLst/>
+                    </a:prstGeom>
+                  </pic:spPr>
+                </pic:pic>
+              </a:graphicData>
+            </a:graphic>
+          </wp:inline>
+        </w:drawing>
       </w:r>
       <w:bookmarkStart w:id="0" w:name="_GoBack"/>
       <w:bookmarkEnd w:id="0"/>
@@ -17,6 +1495,100 @@
     </w:sectPr>
   </w:body>
 </w:document>
+</file>
+
+<file path=word/numbering.xml><?xml version="1.0" encoding="utf-8"?>
+<w:numbering xmlns:wpc="http://schemas.microsoft.com/office/word/2010/wordprocessingCanvas" xmlns:cx="http://schemas.microsoft.com/office/drawing/2014/chartex" xmlns:cx1="http://schemas.microsoft.com/office/drawing/2015/9/8/chartex" xmlns:cx2="http://schemas.microsoft.com/office/drawing/2015/10/21/chartex" xmlns:cx3="http://schemas.microsoft.com/office/drawing/2016/5/9/chartex" xmlns:cx4="http://schemas.microsoft.com/office/drawing/2016/5/10/chartex" xmlns:cx5="http://schemas.microsoft.com/office/drawing/2016/5/11/chartex" xmlns:cx6="http://schemas.microsoft.com/office/drawing/2016/5/12/chartex" xmlns:cx7="http://schemas.microsoft.com/office/drawing/2016/5/13/chartex" xmlns:cx8="http://schemas.microsoft.com/office/drawing/2016/5/14/chartex" xmlns:mc="http://schemas.openxmlformats.org/markup-compatibility/2006" xmlns:aink="http://schemas.microsoft.com/office/drawing/2016/ink" xmlns:am3d="http://schemas.microsoft.com/office/drawing/2017/model3d" xmlns:o="urn:schemas-microsoft-com:office:office" xmlns:r="http://schemas.openxmlformats.org/officeDocument/2006/relationships" xmlns:m="http://schemas.openxmlformats.org/officeDocument/2006/math" xmlns:v="urn:schemas-microsoft-com:vml" xmlns:wp14="http://schemas.microsoft.com/office/word/2010/wordprocessingDrawing" xmlns:wp="http://schemas.openxmlformats.org/drawingml/2006/wordprocessingDrawing" xmlns:w10="urn:schemas-microsoft-com:office:word" xmlns:w="http://schemas.openxmlformats.org/wordprocessingml/2006/main" xmlns:w14="http://schemas.microsoft.com/office/word/2010/wordml" xmlns:w15="http://schemas.microsoft.com/office/word/2012/wordml" xmlns:w16cid="http://schemas.microsoft.com/office/word/2016/wordml/cid" xmlns:w16se="http://schemas.microsoft.com/office/word/2015/wordml/symex" xmlns:wpg="http://schemas.microsoft.com/office/word/2010/wordprocessingGroup" xmlns:wpi="http://schemas.microsoft.com/office/word/2010/wordprocessingInk" xmlns:wne="http://schemas.microsoft.com/office/word/2006/wordml" xmlns:wps="http://schemas.microsoft.com/office/word/2010/wordprocessingShape" mc:Ignorable="w14 w15 w16se w16cid wp14">
+  <w:abstractNum w:abstractNumId="0" w15:restartNumberingAfterBreak="0">
+    <w:nsid w:val="6A7B3360"/>
+    <w:multiLevelType w:val="hybridMultilevel"/>
+    <w:tmpl w:val="5C14E5BE"/>
+    <w:lvl w:ilvl="0" w:tplc="0809000F">
+      <w:start w:val="1"/>
+      <w:numFmt w:val="decimal"/>
+      <w:lvlText w:val="%1."/>
+      <w:lvlJc w:val="left"/>
+      <w:pPr>
+        <w:ind w:left="720" w:hanging="360"/>
+      </w:pPr>
+    </w:lvl>
+    <w:lvl w:ilvl="1" w:tplc="08090019">
+      <w:start w:val="1"/>
+      <w:numFmt w:val="lowerLetter"/>
+      <w:lvlText w:val="%2."/>
+      <w:lvlJc w:val="left"/>
+      <w:pPr>
+        <w:ind w:left="1440" w:hanging="360"/>
+      </w:pPr>
+    </w:lvl>
+    <w:lvl w:ilvl="2" w:tplc="0809001B">
+      <w:start w:val="1"/>
+      <w:numFmt w:val="lowerRoman"/>
+      <w:lvlText w:val="%3."/>
+      <w:lvlJc w:val="right"/>
+      <w:pPr>
+        <w:ind w:left="2160" w:hanging="180"/>
+      </w:pPr>
+    </w:lvl>
+    <w:lvl w:ilvl="3" w:tplc="0809000F" w:tentative="1">
+      <w:start w:val="1"/>
+      <w:numFmt w:val="decimal"/>
+      <w:lvlText w:val="%4."/>
+      <w:lvlJc w:val="left"/>
+      <w:pPr>
+        <w:ind w:left="2880" w:hanging="360"/>
+      </w:pPr>
+    </w:lvl>
+    <w:lvl w:ilvl="4" w:tplc="08090019" w:tentative="1">
+      <w:start w:val="1"/>
+      <w:numFmt w:val="lowerLetter"/>
+      <w:lvlText w:val="%5."/>
+      <w:lvlJc w:val="left"/>
+      <w:pPr>
+        <w:ind w:left="3600" w:hanging="360"/>
+      </w:pPr>
+    </w:lvl>
+    <w:lvl w:ilvl="5" w:tplc="0809001B" w:tentative="1">
+      <w:start w:val="1"/>
+      <w:numFmt w:val="lowerRoman"/>
+      <w:lvlText w:val="%6."/>
+      <w:lvlJc w:val="right"/>
+      <w:pPr>
+        <w:ind w:left="4320" w:hanging="180"/>
+      </w:pPr>
+    </w:lvl>
+    <w:lvl w:ilvl="6" w:tplc="0809000F" w:tentative="1">
+      <w:start w:val="1"/>
+      <w:numFmt w:val="decimal"/>
+      <w:lvlText w:val="%7."/>
+      <w:lvlJc w:val="left"/>
+      <w:pPr>
+        <w:ind w:left="5040" w:hanging="360"/>
+      </w:pPr>
+    </w:lvl>
+    <w:lvl w:ilvl="7" w:tplc="08090019" w:tentative="1">
+      <w:start w:val="1"/>
+      <w:numFmt w:val="lowerLetter"/>
+      <w:lvlText w:val="%8."/>
+      <w:lvlJc w:val="left"/>
+      <w:pPr>
+        <w:ind w:left="5760" w:hanging="360"/>
+      </w:pPr>
+    </w:lvl>
+    <w:lvl w:ilvl="8" w:tplc="0809001B" w:tentative="1">
+      <w:start w:val="1"/>
+      <w:numFmt w:val="lowerRoman"/>
+      <w:lvlText w:val="%9."/>
+      <w:lvlJc w:val="right"/>
+      <w:pPr>
+        <w:ind w:left="6480" w:hanging="180"/>
+      </w:pPr>
+    </w:lvl>
+  </w:abstractNum>
+  <w:num w:numId="1">
+    <w:abstractNumId w:val="0"/>
+  </w:num>
+</w:numbering>
 </file>
 
 <file path=word/styles.xml><?xml version="1.0" encoding="utf-8"?>
@@ -142,6 +1714,7 @@
     <w:lsdException w:name="HTML Sample" w:semiHidden="1" w:unhideWhenUsed="1"/>
     <w:lsdException w:name="HTML Typewriter" w:semiHidden="1" w:unhideWhenUsed="1"/>
     <w:lsdException w:name="HTML Variable" w:semiHidden="1" w:unhideWhenUsed="1"/>
+    <w:lsdException w:name="Normal Table" w:semiHidden="1" w:unhideWhenUsed="1"/>
     <w:lsdException w:name="annotation subject" w:semiHidden="1" w:unhideWhenUsed="1"/>
     <w:lsdException w:name="No List" w:semiHidden="1" w:unhideWhenUsed="1"/>
     <w:lsdException w:name="Outline List 1" w:semiHidden="1" w:unhideWhenUsed="1"/>
@@ -187,9 +1760,11 @@
     <w:lsdException w:name="Table Subtle 1" w:semiHidden="1" w:unhideWhenUsed="1"/>
     <w:lsdException w:name="Table Subtle 2" w:semiHidden="1" w:unhideWhenUsed="1"/>
     <w:lsdException w:name="Table Web 1" w:semiHidden="1" w:unhideWhenUsed="1"/>
+    <w:lsdException w:name="Table Web 2" w:semiHidden="1" w:unhideWhenUsed="1"/>
     <w:lsdException w:name="Table Web 3" w:semiHidden="1" w:unhideWhenUsed="1"/>
     <w:lsdException w:name="Balloon Text" w:semiHidden="1" w:unhideWhenUsed="1"/>
     <w:lsdException w:name="Table Grid" w:uiPriority="39"/>
+    <w:lsdException w:name="Table Theme" w:semiHidden="1" w:unhideWhenUsed="1"/>
     <w:lsdException w:name="Placeholder Text" w:semiHidden="1"/>
     <w:lsdException w:name="No Spacing" w:uiPriority="1" w:qFormat="1"/>
     <w:lsdException w:name="Light Shading" w:uiPriority="60"/>
@@ -419,7 +1994,6 @@
   <w:style w:type="character" w:default="1" w:styleId="DefaultParagraphFont">
     <w:name w:val="Default Paragraph Font"/>
     <w:uiPriority w:val="1"/>
-    <w:semiHidden/>
     <w:unhideWhenUsed/>
   </w:style>
   <w:style w:type="table" w:default="1" w:styleId="TableNormal">
@@ -442,6 +2016,57 @@
     <w:uiPriority w:val="99"/>
     <w:semiHidden/>
     <w:unhideWhenUsed/>
+  </w:style>
+  <w:style w:type="paragraph" w:styleId="ListParagraph">
+    <w:name w:val="List Paragraph"/>
+    <w:basedOn w:val="Normal"/>
+    <w:uiPriority w:val="34"/>
+    <w:qFormat/>
+    <w:rsid w:val="005C5D17"/>
+    <w:pPr>
+      <w:ind w:left="720"/>
+      <w:contextualSpacing/>
+    </w:pPr>
+  </w:style>
+  <w:style w:type="character" w:styleId="Hyperlink">
+    <w:name w:val="Hyperlink"/>
+    <w:basedOn w:val="DefaultParagraphFont"/>
+    <w:uiPriority w:val="99"/>
+    <w:unhideWhenUsed/>
+    <w:rsid w:val="008B5739"/>
+    <w:rPr>
+      <w:color w:val="0563C1" w:themeColor="hyperlink"/>
+      <w:u w:val="single"/>
+    </w:rPr>
+  </w:style>
+  <w:style w:type="character" w:styleId="UnresolvedMention">
+    <w:name w:val="Unresolved Mention"/>
+    <w:basedOn w:val="DefaultParagraphFont"/>
+    <w:uiPriority w:val="99"/>
+    <w:semiHidden/>
+    <w:unhideWhenUsed/>
+    <w:rsid w:val="008B5739"/>
+    <w:rPr>
+      <w:color w:val="605E5C"/>
+      <w:shd w:val="clear" w:color="auto" w:fill="E1DFDD"/>
+    </w:rPr>
+  </w:style>
+  <w:style w:type="paragraph" w:styleId="NormalWeb">
+    <w:name w:val="Normal (Web)"/>
+    <w:basedOn w:val="Normal"/>
+    <w:uiPriority w:val="99"/>
+    <w:semiHidden/>
+    <w:unhideWhenUsed/>
+    <w:rsid w:val="008B5739"/>
+    <w:pPr>
+      <w:spacing w:before="100" w:beforeAutospacing="1" w:after="100" w:afterAutospacing="1" w:line="240" w:lineRule="auto"/>
+    </w:pPr>
+    <w:rPr>
+      <w:rFonts w:ascii="Times New Roman" w:eastAsia="Times New Roman" w:hAnsi="Times New Roman" w:cs="Times New Roman"/>
+      <w:sz w:val="24"/>
+      <w:szCs w:val="24"/>
+      <w:lang w:eastAsia="en-GB"/>
+    </w:rPr>
   </w:style>
 </w:styles>
 </file>

</xml_diff>